<commit_message>
Adicionado primeira parte da analise dos dados
</commit_message>
<xml_diff>
--- a/docs/TCC_RafaelSergio.docx
+++ b/docs/TCC_RafaelSergio.docx
@@ -196,23 +196,7 @@
           <w:szCs w:val="24"/>
         </w:rPr>
         <w:tab/>
-        <w:t xml:space="preserve">Um dos grandes desafios das organizações está em saber extrair o conhecimento gerado e acumulado ao longo dos anos por um </w:t>
-      </w:r>
-      <w:r>
-        <w:rPr>
-          <w:rFonts w:cs="Arial" w:ascii="Arial" w:hAnsi="Arial"/>
-          <w:sz w:val="24"/>
-          <w:szCs w:val="24"/>
-        </w:rPr>
-        <w:t>colaborador</w:t>
-      </w:r>
-      <w:r>
-        <w:rPr>
-          <w:rFonts w:cs="Arial" w:ascii="Arial" w:hAnsi="Arial"/>
-          <w:sz w:val="24"/>
-          <w:szCs w:val="24"/>
-        </w:rPr>
-        <w:t xml:space="preserve">. Nesse sentido, o conceito de gestão do conhecimento (GC) surgiu no início da década de 1990, definido não mais como uma moda da eficiência operacional, mas sim como uma parte estratégica das organizações (SVEIBY, 1998). </w:t>
+        <w:t xml:space="preserve">Um dos grandes desafios das organizações está em saber extrair o conhecimento gerado e acumulado ao longo dos anos por um colaborador. Nesse sentido, o conceito de gestão do conhecimento (GC) surgiu no início da década de 1990, definido não mais como uma moda da eficiência operacional, mas sim como uma parte estratégica das organizações (SVEIBY, 1998). </w:t>
       </w:r>
     </w:p>
     <w:p>
@@ -266,39 +250,7 @@
           <w:szCs w:val="24"/>
         </w:rPr>
         <w:tab/>
-        <w:t xml:space="preserve">A gamificação (do original em inglês gamification) corresponde ao uso de mecanismos de jogos orientados ao objetivo de resolver problemas práticos ou de despertar engajamento entre um público específico  (VIANNA et al., 2013). Com o uso da </w:t>
-      </w:r>
-      <w:r>
-        <w:rPr>
-          <w:rFonts w:cs="Arial" w:ascii="Arial" w:hAnsi="Arial"/>
-          <w:sz w:val="24"/>
-          <w:szCs w:val="24"/>
-        </w:rPr>
-        <w:t>g</w:t>
-      </w:r>
-      <w:r>
-        <w:rPr>
-          <w:rFonts w:cs="Arial" w:ascii="Arial" w:hAnsi="Arial"/>
-          <w:sz w:val="24"/>
-          <w:szCs w:val="24"/>
-        </w:rPr>
-        <w:t xml:space="preserve">amificação pretende-se motivar e engajar os indivíduos da organização </w:t>
-      </w:r>
-      <w:r>
-        <w:rPr>
-          <w:rFonts w:cs="Arial" w:ascii="Arial" w:hAnsi="Arial"/>
-          <w:sz w:val="24"/>
-          <w:szCs w:val="24"/>
-        </w:rPr>
-        <w:t>a compartilhar</w:t>
-      </w:r>
-      <w:r>
-        <w:rPr>
-          <w:rFonts w:cs="Arial" w:ascii="Arial" w:hAnsi="Arial"/>
-          <w:sz w:val="24"/>
-          <w:szCs w:val="24"/>
-        </w:rPr>
-        <w:t xml:space="preserve"> o conhecimento com outros indivíduos promovendo um ambiente desafiador e recompensador, gerando ganhos tanto para o indivíduo como para a organização.</w:t>
+        <w:t>A gamificação (do original em inglês gamification) corresponde ao uso de mecanismos de jogos orientados ao objetivo de resolver problemas práticos ou de despertar engajamento entre um público específico  (VIANNA et al., 2013). Com o uso da gamificação pretende-se motivar e engajar os indivíduos da organização a compartilhar o conhecimento com outros indivíduos promovendo um ambiente desafiador e recompensador, gerando ganhos tanto para o indivíduo como para a organização.</w:t>
       </w:r>
     </w:p>
     <w:p>
@@ -430,23 +382,7 @@
         </w:rPr>
         <w:tab/>
         <w:tab/>
-        <w:t xml:space="preserve">Para atingir o objetivo geral desta proposta, os seguintes objetivos específicos </w:t>
-      </w:r>
-      <w:r>
-        <w:rPr>
-          <w:rFonts w:cs="Arial" w:ascii="Arial" w:hAnsi="Arial"/>
-          <w:sz w:val="24"/>
-          <w:szCs w:val="24"/>
-        </w:rPr>
-        <w:t xml:space="preserve">devem ser </w:t>
-      </w:r>
-      <w:r>
-        <w:rPr>
-          <w:rFonts w:cs="Arial" w:ascii="Arial" w:hAnsi="Arial"/>
-          <w:sz w:val="24"/>
-          <w:szCs w:val="24"/>
-        </w:rPr>
-        <w:t>realizados:</w:t>
+        <w:t>Para atingir o objetivo geral desta proposta, os seguintes objetivos específicos devem ser realizados:</w:t>
       </w:r>
     </w:p>
     <w:p>
@@ -904,27 +840,7 @@
           <w:szCs w:val="24"/>
         </w:rPr>
         <w:tab/>
-        <w:t xml:space="preserve">A Mean Stack foi escolhida para o desenvolvimento da aplicação pois as quatro tecnologias que a compõe utilizam a mesma linguagem o Javascript, com isso se tem um alto ganho de produtividade e uma menor fricção entre todas as áreas que compõe o desenvolvimento de uma aplicação web. Também tem grande impacto na performance e diminuição de custos pois parte da </w:t>
-      </w:r>
-      <w:r>
-        <w:rPr>
-          <w:rFonts w:cs="Arial" w:ascii="Arial" w:hAnsi="Arial"/>
-          <w:i w:val="false"/>
-          <w:iCs w:val="false"/>
-          <w:sz w:val="24"/>
-          <w:szCs w:val="24"/>
-        </w:rPr>
-        <w:t>lógica</w:t>
-      </w:r>
-      <w:r>
-        <w:rPr>
-          <w:rFonts w:cs="Arial" w:ascii="Arial" w:hAnsi="Arial"/>
-          <w:i w:val="false"/>
-          <w:iCs w:val="false"/>
-          <w:sz w:val="24"/>
-          <w:szCs w:val="24"/>
-        </w:rPr>
-        <w:t xml:space="preserve"> será processada no cliente, diminuindo custos com servidores.</w:t>
+        <w:t>A Mean Stack foi escolhida para o desenvolvimento da aplicação pois as quatro tecnologias que a compõe utilizam a mesma linguagem o Javascript, com isso se tem um alto ganho de produtividade e uma menor fricção entre todas as áreas que compõe o desenvolvimento de uma aplicação web. Também tem grande impacto na performance e diminuição de custos pois parte da lógica será processada no cliente, diminuindo custos com servidores.</w:t>
       </w:r>
     </w:p>
     <w:p>
@@ -943,108 +859,6 @@
         </w:rPr>
       </w:pPr>
       <w:r>
-        <w:rPr/>
-      </w:r>
-    </w:p>
-    <w:p>
-      <w:pPr>
-        <w:pStyle w:val="Normal"/>
-        <w:spacing w:lineRule="auto" w:line="360" w:before="0" w:after="0"/>
-        <w:jc w:val="both"/>
-        <w:rPr/>
-      </w:pPr>
-      <w:r>
-        <w:rPr>
-          <w:rFonts w:cs="Arial" w:ascii="Arial" w:hAnsi="Arial"/>
-          <w:b/>
-          <w:sz w:val="24"/>
-          <w:szCs w:val="24"/>
-        </w:rPr>
-        <w:t>4 ANÁLISE DE DADOS</w:t>
-      </w:r>
-    </w:p>
-    <w:p>
-      <w:pPr>
-        <w:pStyle w:val="Normal"/>
-        <w:spacing w:lineRule="auto" w:line="360" w:before="0" w:after="0"/>
-        <w:jc w:val="both"/>
-        <w:rPr>
-          <w:rFonts w:ascii="Arial" w:hAnsi="Arial" w:cs="Arial"/>
-          <w:b/>
-          <w:b/>
-          <w:sz w:val="24"/>
-          <w:szCs w:val="24"/>
-        </w:rPr>
-      </w:pPr>
-      <w:r>
-        <w:rPr>
-          <w:rFonts w:cs="Arial" w:ascii="Arial" w:hAnsi="Arial"/>
-          <w:b/>
-          <w:sz w:val="24"/>
-          <w:szCs w:val="24"/>
-        </w:rPr>
-      </w:r>
-    </w:p>
-    <w:p>
-      <w:pPr>
-        <w:pStyle w:val="Normal"/>
-        <w:spacing w:lineRule="auto" w:line="360" w:before="0" w:after="0"/>
-        <w:ind w:firstLine="709"/>
-        <w:jc w:val="both"/>
-        <w:rPr/>
-      </w:pPr>
-      <w:r>
-        <w:rPr>
-          <w:rFonts w:cs="Arial" w:ascii="Arial" w:hAnsi="Arial"/>
-          <w:sz w:val="24"/>
-          <w:szCs w:val="24"/>
-        </w:rPr>
-        <w:t>XXXXXXXXXXXXXXXXXXXXXXXXXXXXXXXXXXXXXXXXXXXXXXXXXXXXXXXXXXXXXXXXXXXXXXXXXXXXXXXXXXXXXXXXXXXXXXXXXXXXXXXXXXXXXXXXXXXXXXXXXXXXXXXXXXXXXXXXXXXXXXXXXXXXXXXXXXXXXXXXXXXXXXXXXXXXXXXXXXXXXXXXXXXXXXXXXXXXXXXXXXXXXXXXXXXXXXXXXXXXXXXXXXXXXXXXXXXXXXXXXXXXXXXXXXXXXXXXX.</w:t>
-      </w:r>
-    </w:p>
-    <w:p>
-      <w:pPr>
-        <w:pStyle w:val="Normal"/>
-        <w:spacing w:lineRule="auto" w:line="360" w:before="0" w:after="0"/>
-        <w:ind w:firstLine="709"/>
-        <w:jc w:val="both"/>
-        <w:rPr/>
-      </w:pPr>
-      <w:r>
-        <w:rPr>
-          <w:rFonts w:cs="Arial" w:ascii="Arial" w:hAnsi="Arial"/>
-          <w:sz w:val="24"/>
-          <w:szCs w:val="24"/>
-        </w:rPr>
-        <w:t>XXXXXXXXXXXXXXXXXXXXXXXXXXXXXXXXXXXXXXXXXXXXXXXXXXXXXXXXXXXXXXXXXXXXXXXXXXXXXXXXXXXXXXXXXXXXXXXXXXXXXXXXXXXXXXXXXXXXXXXXXXXXXXXXXXXXXXXXXXXXXXXXXXXXXXXXXXXXXXXXXXXXXXXXXXXXXXXXXXXXXXXXXXXXXXXXXXXXXXXXXXXXXXXXXXXXXXXXXXXXXXXXXXXXXXXXXXXXXXXXXXXXXXXXXXXXXXXXXXXXXXXXXXXXXXXXXXXXXXXXX.</w:t>
-      </w:r>
-    </w:p>
-    <w:p>
-      <w:pPr>
-        <w:pStyle w:val="Normal"/>
-        <w:spacing w:lineRule="auto" w:line="360" w:before="0" w:after="0"/>
-        <w:ind w:firstLine="709"/>
-        <w:jc w:val="both"/>
-        <w:rPr/>
-      </w:pPr>
-      <w:r>
-        <w:rPr>
-          <w:rFonts w:cs="Arial" w:ascii="Arial" w:hAnsi="Arial"/>
-          <w:sz w:val="24"/>
-          <w:szCs w:val="24"/>
-        </w:rPr>
-        <w:t>XXXXXXXXXXXXXXXXXXXXXXXXXXXXXXXXXXXXXXXXXXXXXXXXXXXXXXXXXXXXXXXXXXXXXXXXXXXXXXXXXXXXXXXXXXXXXXXXXXXXXXXXXXXXXXXXXXXXXXXXXXXXXXXXXXXXXXXXXXXXXXXXXXXXXXXXXXXXXXXXXXXXXXXXXXXXXXXXXXXXXXXXXXXXXXXXXXXXXXXXXXXXXXXXXXXXXXXXXXXXXXXXXXXXXXXXXXXXXXXXXXXXXXXXXXXXXXXXX.</w:t>
-      </w:r>
-    </w:p>
-    <w:p>
-      <w:pPr>
-        <w:pStyle w:val="Normal"/>
-        <w:spacing w:lineRule="auto" w:line="360" w:before="0" w:after="0"/>
-        <w:ind w:firstLine="709"/>
-        <w:jc w:val="both"/>
-        <w:rPr/>
-      </w:pPr>
-      <w:r>
         <w:rPr>
           <w:rFonts w:cs="Arial" w:ascii="Arial" w:hAnsi="Arial"/>
           <w:i w:val="false"/>
@@ -1052,7 +866,149 @@
           <w:sz w:val="24"/>
           <w:szCs w:val="24"/>
         </w:rPr>
-        <w:t>XXXXXXXXXXXXXXXXXXXXXXXXXXXXXXXXXXXXXXXXXXXXXXXXXXXXXXXXXXXXXXXXXXXXXXXXXXXXXXXXXXXXXXXXXXXXXXXXXXXXXXXXXXXXXXXXXXXXXXXXXXXXXXXXXXXXXXXXXXXXXXXXXXXXXXXXXXXXXXXXXXXX.</w:t>
+      </w:r>
+    </w:p>
+    <w:p>
+      <w:pPr>
+        <w:pStyle w:val="Normal"/>
+        <w:spacing w:lineRule="auto" w:line="360" w:before="0" w:after="0"/>
+        <w:jc w:val="both"/>
+        <w:rPr/>
+      </w:pPr>
+      <w:r>
+        <w:rPr>
+          <w:rFonts w:cs="Arial" w:ascii="Arial" w:hAnsi="Arial"/>
+          <w:b/>
+          <w:sz w:val="24"/>
+          <w:szCs w:val="24"/>
+        </w:rPr>
+        <w:t>4 ANÁLISE DE DADOS</w:t>
+      </w:r>
+    </w:p>
+    <w:p>
+      <w:pPr>
+        <w:pStyle w:val="Normal"/>
+        <w:spacing w:lineRule="auto" w:line="360" w:before="0" w:after="0"/>
+        <w:jc w:val="both"/>
+        <w:rPr>
+          <w:rFonts w:ascii="Arial" w:hAnsi="Arial" w:cs="Arial"/>
+          <w:b/>
+          <w:b/>
+          <w:sz w:val="24"/>
+          <w:szCs w:val="24"/>
+        </w:rPr>
+      </w:pPr>
+      <w:r>
+        <w:rPr>
+          <w:rFonts w:cs="Arial" w:ascii="Arial" w:hAnsi="Arial"/>
+          <w:b/>
+          <w:sz w:val="24"/>
+          <w:szCs w:val="24"/>
+        </w:rPr>
+      </w:r>
+    </w:p>
+    <w:p>
+      <w:pPr>
+        <w:pStyle w:val="Normal"/>
+        <w:spacing w:lineRule="auto" w:line="360" w:before="0" w:after="0"/>
+        <w:ind w:firstLine="709"/>
+        <w:jc w:val="both"/>
+        <w:rPr/>
+      </w:pPr>
+      <w:r>
+        <w:rPr>
+          <w:rFonts w:cs="Arial" w:ascii="Arial" w:hAnsi="Arial"/>
+          <w:sz w:val="24"/>
+          <w:szCs w:val="24"/>
+        </w:rPr>
+        <w:t>Requisitos Funcionais</w:t>
+      </w:r>
+    </w:p>
+    <w:p>
+      <w:pPr>
+        <w:pStyle w:val="Normal"/>
+        <w:spacing w:lineRule="auto" w:line="360" w:before="0" w:after="0"/>
+        <w:ind w:firstLine="709"/>
+        <w:jc w:val="both"/>
+        <w:rPr/>
+      </w:pPr>
+      <w:r>
+        <w:rPr>
+          <w:rFonts w:cs="Arial" w:ascii="Arial" w:hAnsi="Arial"/>
+          <w:sz w:val="24"/>
+          <w:szCs w:val="24"/>
+        </w:rPr>
+        <w:t>1 – O usuário poderá cadastrar um novo conhecimento no sistema, entende-se como conhecimento um texto formatado em html podendo conter imagens, áudios ou vídeos relacionados ao tema do conhecimento inserido.</w:t>
+      </w:r>
+    </w:p>
+    <w:p>
+      <w:pPr>
+        <w:pStyle w:val="Normal"/>
+        <w:spacing w:lineRule="auto" w:line="360" w:before="0" w:after="0"/>
+        <w:ind w:firstLine="709"/>
+        <w:jc w:val="both"/>
+        <w:rPr/>
+      </w:pPr>
+      <w:r>
+        <w:rPr>
+          <w:rFonts w:cs="Arial" w:ascii="Arial" w:hAnsi="Arial"/>
+          <w:sz w:val="24"/>
+          <w:szCs w:val="24"/>
+        </w:rPr>
+        <w:t>2 – O usuário poderá pesquisar um conhecimento através do campo de pesquisa fornecido no sistema pelo título ou parte do texto que compõe o corpo do conhecimento.</w:t>
+      </w:r>
+    </w:p>
+    <w:p>
+      <w:pPr>
+        <w:pStyle w:val="Normal"/>
+        <w:spacing w:lineRule="auto" w:line="360" w:before="0" w:after="0"/>
+        <w:ind w:firstLine="709"/>
+        <w:jc w:val="both"/>
+        <w:rPr/>
+      </w:pPr>
+      <w:r>
+        <w:rPr>
+          <w:rFonts w:cs="Arial" w:ascii="Arial" w:hAnsi="Arial"/>
+          <w:sz w:val="24"/>
+          <w:szCs w:val="24"/>
+        </w:rPr>
+        <w:t>3 – O sistema deverá exibir um botão para exclusão e permitir a exclusão do conhecimento somente para o usuário que o criou.</w:t>
+      </w:r>
+    </w:p>
+    <w:p>
+      <w:pPr>
+        <w:pStyle w:val="Normal"/>
+        <w:spacing w:lineRule="auto" w:line="360" w:before="0" w:after="0"/>
+        <w:ind w:firstLine="709"/>
+        <w:jc w:val="both"/>
+        <w:rPr/>
+      </w:pPr>
+      <w:r>
+        <w:rPr>
+          <w:rFonts w:cs="Arial" w:ascii="Arial" w:hAnsi="Arial"/>
+          <w:sz w:val="24"/>
+          <w:szCs w:val="24"/>
+        </w:rPr>
+        <w:t>4 – O sistema deverá exibir um botão para edição e permitir a edição do conhecimento somente para o usuário que o criou.</w:t>
+      </w:r>
+    </w:p>
+    <w:p>
+      <w:pPr>
+        <w:pStyle w:val="Normal"/>
+        <w:spacing w:lineRule="auto" w:line="360" w:before="0" w:after="0"/>
+        <w:ind w:firstLine="709"/>
+        <w:jc w:val="both"/>
+        <w:rPr/>
+      </w:pPr>
+      <w:r>
+        <w:rPr>
+          <w:rFonts w:cs="Arial" w:ascii="Arial" w:hAnsi="Arial"/>
+          <w:i w:val="false"/>
+          <w:iCs w:val="false"/>
+          <w:sz w:val="24"/>
+          <w:szCs w:val="24"/>
+        </w:rPr>
+        <w:t>5 – Ao criar um conhecimento o sistema deverá conceder 100 pontos para o autor.</w:t>
       </w:r>
     </w:p>
     <w:p>
@@ -1688,7 +1644,7 @@
         <w:docPartGallery w:val="Page Numbers (Bottom of Page)"/>
         <w:docPartUnique w:val="true"/>
       </w:docPartObj>
-      <w:id w:val="781742642"/>
+      <w:id w:val="1124947358"/>
     </w:sdtPr>
     <w:sdtContent>
       <w:p>
@@ -2377,6 +2333,69 @@
   </w:style>
   <w:style w:type="character" w:styleId="ListLabel27">
     <w:name w:val="ListLabel 27"/>
+    <w:qFormat/>
+    <w:rPr>
+      <w:rFonts w:cs="OpenSymbol"/>
+    </w:rPr>
+  </w:style>
+  <w:style w:type="character" w:styleId="ListLabel28">
+    <w:name w:val="ListLabel 28"/>
+    <w:qFormat/>
+    <w:rPr>
+      <w:rFonts w:cs="OpenSymbol"/>
+    </w:rPr>
+  </w:style>
+  <w:style w:type="character" w:styleId="ListLabel29">
+    <w:name w:val="ListLabel 29"/>
+    <w:qFormat/>
+    <w:rPr>
+      <w:rFonts w:cs="OpenSymbol"/>
+    </w:rPr>
+  </w:style>
+  <w:style w:type="character" w:styleId="ListLabel30">
+    <w:name w:val="ListLabel 30"/>
+    <w:qFormat/>
+    <w:rPr>
+      <w:rFonts w:cs="OpenSymbol"/>
+    </w:rPr>
+  </w:style>
+  <w:style w:type="character" w:styleId="ListLabel31">
+    <w:name w:val="ListLabel 31"/>
+    <w:qFormat/>
+    <w:rPr>
+      <w:rFonts w:cs="OpenSymbol"/>
+    </w:rPr>
+  </w:style>
+  <w:style w:type="character" w:styleId="ListLabel32">
+    <w:name w:val="ListLabel 32"/>
+    <w:qFormat/>
+    <w:rPr>
+      <w:rFonts w:cs="OpenSymbol"/>
+    </w:rPr>
+  </w:style>
+  <w:style w:type="character" w:styleId="ListLabel33">
+    <w:name w:val="ListLabel 33"/>
+    <w:qFormat/>
+    <w:rPr>
+      <w:rFonts w:cs="OpenSymbol"/>
+    </w:rPr>
+  </w:style>
+  <w:style w:type="character" w:styleId="ListLabel34">
+    <w:name w:val="ListLabel 34"/>
+    <w:qFormat/>
+    <w:rPr>
+      <w:rFonts w:cs="OpenSymbol"/>
+    </w:rPr>
+  </w:style>
+  <w:style w:type="character" w:styleId="ListLabel35">
+    <w:name w:val="ListLabel 35"/>
+    <w:qFormat/>
+    <w:rPr>
+      <w:rFonts w:cs="OpenSymbol"/>
+    </w:rPr>
+  </w:style>
+  <w:style w:type="character" w:styleId="ListLabel36">
+    <w:name w:val="ListLabel 36"/>
     <w:qFormat/>
     <w:rPr>
       <w:rFonts w:cs="OpenSymbol"/>

</xml_diff>